<commit_message>
General improvements and bug fixes - added CL functionality
</commit_message>
<xml_diff>
--- a/templates/cv_template.docx
+++ b/templates/cv_template.docx
@@ -5,19 +5,18 @@
     <w:p>
       <w:pPr>
         <w:pStyle w:val="Name"/>
-        <w:jc w:val="center"/>
-        <w:rPr>
-          <w:rFonts w:ascii="Arial" w:hAnsi="Arial" w:cs="Arial"/>
-          <w:sz w:val="32"/>
-          <w:szCs w:val="32"/>
-          <w:lang w:val="en-GB"/>
-        </w:rPr>
-      </w:pPr>
-      <w:r>
-        <w:rPr>
-          <w:rFonts w:ascii="Arial" w:hAnsi="Arial" w:cs="Arial"/>
-          <w:sz w:val="32"/>
-          <w:szCs w:val="32"/>
+        <w:rPr>
+          <w:rFonts w:ascii="Arial" w:hAnsi="Arial" w:cs="Arial"/>
+          <w:sz w:val="22"/>
+          <w:szCs w:val="22"/>
+          <w:lang w:val="en-GB"/>
+        </w:rPr>
+      </w:pPr>
+      <w:r>
+        <w:rPr>
+          <w:rFonts w:ascii="Arial" w:hAnsi="Arial" w:cs="Arial"/>
+          <w:sz w:val="22"/>
+          <w:szCs w:val="22"/>
           <w:lang w:val="en-GB"/>
         </w:rPr>
         <w:t>Maxwell Catmur</w:t>
@@ -25,21 +24,10 @@
     </w:p>
     <w:p>
       <w:pPr>
-        <w:pStyle w:val="Name"/>
-        <w:jc w:val="center"/>
-        <w:rPr>
-          <w:rFonts w:ascii="Arial" w:hAnsi="Arial" w:cs="Arial"/>
-          <w:sz w:val="32"/>
-          <w:szCs w:val="32"/>
-          <w:lang w:val="en-GB"/>
-        </w:rPr>
-      </w:pPr>
-    </w:p>
-    <w:p>
-      <w:pPr>
-        <w:jc w:val="center"/>
-        <w:rPr>
-          <w:rFonts w:ascii="Arial" w:hAnsi="Arial" w:cs="Arial"/>
+        <w:rPr>
+          <w:rFonts w:ascii="Arial" w:hAnsi="Arial" w:cs="Arial"/>
+          <w:sz w:val="22"/>
+          <w:szCs w:val="22"/>
           <w:lang w:val="en-GB"/>
         </w:rPr>
       </w:pPr>
@@ -48,6 +36,8 @@
           <w:rPr>
             <w:rStyle w:val="Hyperlink"/>
             <w:rFonts w:ascii="Arial" w:hAnsi="Arial" w:cs="Arial"/>
+            <w:sz w:val="22"/>
+            <w:szCs w:val="22"/>
             <w:lang w:val="en-GB"/>
           </w:rPr>
           <w:t>maxcatmur@icloud.com</w:t>
@@ -56,6 +46,8 @@
       <w:r>
         <w:rPr>
           <w:rFonts w:ascii="Arial" w:hAnsi="Arial" w:cs="Arial"/>
+          <w:sz w:val="22"/>
+          <w:szCs w:val="22"/>
           <w:lang w:val="en-GB"/>
         </w:rPr>
         <w:t xml:space="preserve"> | +44 7507 968831 | 54 Derby Road, London, E18 2PS | </w:t>
@@ -65,33 +57,66 @@
           <w:rPr>
             <w:rStyle w:val="Hyperlink"/>
             <w:rFonts w:ascii="Arial" w:hAnsi="Arial" w:cs="Arial"/>
+            <w:sz w:val="22"/>
+            <w:szCs w:val="22"/>
             <w:lang w:val="en-GB"/>
           </w:rPr>
-          <w:t>link</w:t>
+          <w:t>linkedin.com/in/maxwell-catmur-1475a2209</w:t>
+        </w:r>
+      </w:hyperlink>
+      <w:r>
+        <w:rPr>
+          <w:rFonts w:ascii="Arial" w:hAnsi="Arial" w:cs="Arial"/>
+          <w:sz w:val="22"/>
+          <w:szCs w:val="22"/>
+        </w:rPr>
+        <w:t xml:space="preserve"> | </w:t>
+      </w:r>
+      <w:hyperlink r:id="rId13" w:history="1">
+        <w:r>
+          <w:rPr>
+            <w:rStyle w:val="Hyperlink"/>
+            <w:rFonts w:ascii="Arial" w:hAnsi="Arial" w:cs="Arial"/>
+            <w:sz w:val="22"/>
+            <w:szCs w:val="22"/>
+          </w:rPr>
+          <w:t>github.</w:t>
         </w:r>
         <w:r>
           <w:rPr>
             <w:rStyle w:val="Hyperlink"/>
             <w:rFonts w:ascii="Arial" w:hAnsi="Arial" w:cs="Arial"/>
-            <w:lang w:val="en-GB"/>
+            <w:sz w:val="22"/>
+            <w:szCs w:val="22"/>
           </w:rPr>
-          <w:t>e</w:t>
+          <w:t>c</w:t>
         </w:r>
         <w:r>
           <w:rPr>
             <w:rStyle w:val="Hyperlink"/>
             <w:rFonts w:ascii="Arial" w:hAnsi="Arial" w:cs="Arial"/>
-            <w:lang w:val="en-GB"/>
+            <w:sz w:val="22"/>
+            <w:szCs w:val="22"/>
           </w:rPr>
-          <w:t>din.com/in/maxwell-catmur-1475a2209</w:t>
+          <w:t>om/mcatmur3</w:t>
+        </w:r>
+        <w:r>
+          <w:rPr>
+            <w:rStyle w:val="Hyperlink"/>
+            <w:rFonts w:ascii="Arial" w:hAnsi="Arial" w:cs="Arial"/>
+            <w:sz w:val="22"/>
+            <w:szCs w:val="22"/>
+          </w:rPr>
+          <w:t>2</w:t>
         </w:r>
       </w:hyperlink>
     </w:p>
     <w:p>
       <w:pPr>
-        <w:jc w:val="center"/>
-        <w:rPr>
-          <w:rFonts w:ascii="Arial" w:hAnsi="Arial" w:cs="Arial"/>
+        <w:rPr>
+          <w:rFonts w:ascii="Arial" w:hAnsi="Arial" w:cs="Arial"/>
+          <w:sz w:val="22"/>
+          <w:szCs w:val="22"/>
           <w:lang w:val="en-GB"/>
         </w:rPr>
       </w:pPr>
@@ -101,23 +126,23 @@
         <w:pStyle w:val="Heading1"/>
         <w:rPr>
           <w:rFonts w:ascii="Arial" w:hAnsi="Arial"/>
-          <w:sz w:val="28"/>
-          <w:szCs w:val="28"/>
+          <w:sz w:val="22"/>
+          <w:szCs w:val="22"/>
         </w:rPr>
       </w:pPr>
       <w:r>
         <w:rPr>
           <w:rFonts w:ascii="Arial" w:hAnsi="Arial"/>
-          <w:sz w:val="28"/>
-          <w:szCs w:val="28"/>
+          <w:sz w:val="22"/>
+          <w:szCs w:val="22"/>
         </w:rPr>
         <w:t>P</w:t>
       </w:r>
       <w:r>
         <w:rPr>
           <w:rFonts w:ascii="Arial" w:hAnsi="Arial"/>
-          <w:sz w:val="28"/>
-          <w:szCs w:val="28"/>
+          <w:sz w:val="22"/>
+          <w:szCs w:val="22"/>
         </w:rPr>
         <w:t>rofile</w:t>
       </w:r>
@@ -168,16 +193,16 @@
         <w:pStyle w:val="Heading1"/>
         <w:rPr>
           <w:rFonts w:ascii="Arial" w:hAnsi="Arial"/>
-          <w:sz w:val="28"/>
-          <w:szCs w:val="28"/>
+          <w:sz w:val="22"/>
+          <w:szCs w:val="22"/>
           <w:lang w:val="en-GB"/>
         </w:rPr>
       </w:pPr>
       <w:r>
         <w:rPr>
           <w:rFonts w:ascii="Arial" w:hAnsi="Arial"/>
-          <w:sz w:val="28"/>
-          <w:szCs w:val="28"/>
+          <w:sz w:val="22"/>
+          <w:szCs w:val="22"/>
           <w:lang w:val="en-GB"/>
         </w:rPr>
         <w:t>Education</w:t>
@@ -694,16 +719,16 @@
         <w:pStyle w:val="Heading1"/>
         <w:rPr>
           <w:rFonts w:ascii="Arial" w:hAnsi="Arial"/>
-          <w:sz w:val="28"/>
-          <w:szCs w:val="28"/>
+          <w:sz w:val="22"/>
+          <w:szCs w:val="22"/>
           <w:lang w:val="en-GB"/>
         </w:rPr>
       </w:pPr>
       <w:r>
         <w:rPr>
           <w:rFonts w:ascii="Arial" w:hAnsi="Arial"/>
-          <w:sz w:val="28"/>
-          <w:szCs w:val="28"/>
+          <w:sz w:val="22"/>
+          <w:szCs w:val="22"/>
           <w:lang w:val="en-GB"/>
         </w:rPr>
         <w:t xml:space="preserve">Work Experience </w:t>
@@ -711,6 +736,9 @@
     </w:p>
     <w:p>
       <w:pPr>
+        <w:tabs>
+          <w:tab w:val="right" w:pos="9072"/>
+        </w:tabs>
         <w:rPr>
           <w:rFonts w:ascii="Arial" w:hAnsi="Arial" w:cs="Arial"/>
           <w:b/>
@@ -758,6 +786,9 @@
     </w:p>
     <w:p>
       <w:pPr>
+        <w:tabs>
+          <w:tab w:val="right" w:pos="9072"/>
+        </w:tabs>
         <w:rPr>
           <w:rFonts w:ascii="Arial" w:hAnsi="Arial" w:cs="Arial"/>
           <w:b/>
@@ -801,6 +832,76 @@
           <w:lang w:val="en-GB"/>
         </w:rPr>
         <w:t xml:space="preserve"> }}</w:t>
+      </w:r>
+      <w:r>
+        <w:rPr>
+          <w:rFonts w:ascii="Arial" w:hAnsi="Arial" w:cs="Arial"/>
+          <w:b/>
+          <w:bCs/>
+          <w:sz w:val="22"/>
+          <w:szCs w:val="22"/>
+          <w:lang w:val="en-GB"/>
+        </w:rPr>
+        <w:tab/>
+      </w:r>
+      <w:r>
+        <w:rPr>
+          <w:rFonts w:ascii="Arial" w:hAnsi="Arial" w:cs="Arial"/>
+          <w:b/>
+          <w:bCs/>
+          <w:sz w:val="22"/>
+          <w:szCs w:val="22"/>
+          <w:lang w:val="en-GB"/>
+        </w:rPr>
+        <w:t xml:space="preserve">{{ </w:t>
+      </w:r>
+      <w:proofErr w:type="spellStart"/>
+      <w:r>
+        <w:rPr>
+          <w:rFonts w:ascii="Arial" w:hAnsi="Arial" w:cs="Arial"/>
+          <w:b/>
+          <w:bCs/>
+          <w:sz w:val="22"/>
+          <w:szCs w:val="22"/>
+          <w:lang w:val="en-GB"/>
+        </w:rPr>
+        <w:t>exp.start_date</w:t>
+      </w:r>
+      <w:proofErr w:type="spellEnd"/>
+      <w:r>
+        <w:rPr>
+          <w:rFonts w:ascii="Arial" w:hAnsi="Arial" w:cs="Arial"/>
+          <w:b/>
+          <w:bCs/>
+          <w:sz w:val="22"/>
+          <w:szCs w:val="22"/>
+          <w:lang w:val="en-GB"/>
+        </w:rPr>
+        <w:t xml:space="preserve"> }} – {{ </w:t>
+      </w:r>
+      <w:proofErr w:type="spellStart"/>
+      <w:r>
+        <w:rPr>
+          <w:rFonts w:ascii="Arial" w:hAnsi="Arial" w:cs="Arial"/>
+          <w:b/>
+          <w:bCs/>
+          <w:sz w:val="22"/>
+          <w:szCs w:val="22"/>
+          <w:lang w:val="en-GB"/>
+        </w:rPr>
+        <w:t>exp.end_date</w:t>
+      </w:r>
+      <w:proofErr w:type="spellEnd"/>
+      <w:r>
+        <w:rPr>
+          <w:rFonts w:ascii="Arial" w:hAnsi="Arial" w:cs="Arial"/>
+          <w:b/>
+          <w:bCs/>
+          <w:sz w:val="22"/>
+          <w:szCs w:val="22"/>
+          <w:lang w:val="en-GB"/>
+        </w:rPr>
+        <w:t xml:space="preserve"> }} </w:t>
       </w:r>
     </w:p>
     <w:p>
@@ -846,109 +947,6 @@
           <w:lang w:val="en-GB"/>
         </w:rPr>
         <w:t xml:space="preserve"> }}</w:t>
-      </w:r>
-      <w:r>
-        <w:rPr>
-          <w:rFonts w:ascii="Arial" w:hAnsi="Arial" w:cs="Arial"/>
-          <w:b/>
-          <w:bCs/>
-          <w:sz w:val="22"/>
-          <w:szCs w:val="22"/>
-          <w:lang w:val="en-GB"/>
-        </w:rPr>
-        <w:tab/>
-      </w:r>
-      <w:r>
-        <w:rPr>
-          <w:rFonts w:ascii="Arial" w:hAnsi="Arial" w:cs="Arial"/>
-          <w:b/>
-          <w:bCs/>
-          <w:sz w:val="22"/>
-          <w:szCs w:val="22"/>
-          <w:lang w:val="en-GB"/>
-        </w:rPr>
-        <w:t xml:space="preserve">{{ </w:t>
-      </w:r>
-      <w:proofErr w:type="spellStart"/>
-      <w:r>
-        <w:rPr>
-          <w:rFonts w:ascii="Arial" w:hAnsi="Arial" w:cs="Arial"/>
-          <w:b/>
-          <w:bCs/>
-          <w:sz w:val="22"/>
-          <w:szCs w:val="22"/>
-          <w:lang w:val="en-GB"/>
-        </w:rPr>
-        <w:t>exp.start_date</w:t>
-      </w:r>
-      <w:proofErr w:type="spellEnd"/>
-      <w:r>
-        <w:rPr>
-          <w:rFonts w:ascii="Arial" w:hAnsi="Arial" w:cs="Arial"/>
-          <w:b/>
-          <w:bCs/>
-          <w:sz w:val="22"/>
-          <w:szCs w:val="22"/>
-          <w:lang w:val="en-GB"/>
-        </w:rPr>
-        <w:t xml:space="preserve"> }}</w:t>
-      </w:r>
-      <w:r>
-        <w:rPr>
-          <w:rFonts w:ascii="Arial" w:hAnsi="Arial" w:cs="Arial"/>
-          <w:b/>
-          <w:bCs/>
-          <w:sz w:val="22"/>
-          <w:szCs w:val="22"/>
-          <w:lang w:val="en-GB"/>
-        </w:rPr>
-        <w:t xml:space="preserve"> – </w:t>
-      </w:r>
-      <w:r>
-        <w:rPr>
-          <w:rFonts w:ascii="Arial" w:hAnsi="Arial" w:cs="Arial"/>
-          <w:b/>
-          <w:bCs/>
-          <w:sz w:val="22"/>
-          <w:szCs w:val="22"/>
-          <w:lang w:val="en-GB"/>
-        </w:rPr>
-        <w:t xml:space="preserve">{{ </w:t>
-      </w:r>
-      <w:proofErr w:type="spellStart"/>
-      <w:r>
-        <w:rPr>
-          <w:rFonts w:ascii="Arial" w:hAnsi="Arial" w:cs="Arial"/>
-          <w:b/>
-          <w:bCs/>
-          <w:sz w:val="22"/>
-          <w:szCs w:val="22"/>
-          <w:lang w:val="en-GB"/>
-        </w:rPr>
-        <w:t>exp.end_date</w:t>
-      </w:r>
-      <w:proofErr w:type="spellEnd"/>
-      <w:r>
-        <w:rPr>
-          <w:rFonts w:ascii="Arial" w:hAnsi="Arial" w:cs="Arial"/>
-          <w:b/>
-          <w:bCs/>
-          <w:sz w:val="22"/>
-          <w:szCs w:val="22"/>
-          <w:lang w:val="en-GB"/>
-        </w:rPr>
-        <w:t xml:space="preserve"> }}</w:t>
-      </w:r>
-      <w:r>
-        <w:rPr>
-          <w:rFonts w:ascii="Arial" w:hAnsi="Arial" w:cs="Arial"/>
-          <w:b/>
-          <w:bCs/>
-          <w:sz w:val="22"/>
-          <w:szCs w:val="22"/>
-          <w:lang w:val="en-GB"/>
-        </w:rPr>
-        <w:t xml:space="preserve"> </w:t>
       </w:r>
       <w:r>
         <w:rPr>
@@ -1139,16 +1137,16 @@
         <w:pStyle w:val="Heading1"/>
         <w:rPr>
           <w:rFonts w:ascii="Arial" w:hAnsi="Arial"/>
-          <w:sz w:val="28"/>
-          <w:szCs w:val="28"/>
+          <w:sz w:val="22"/>
+          <w:szCs w:val="22"/>
           <w:lang w:val="en-GB"/>
         </w:rPr>
       </w:pPr>
       <w:r>
         <w:rPr>
           <w:rFonts w:ascii="Arial" w:hAnsi="Arial"/>
-          <w:sz w:val="28"/>
-          <w:szCs w:val="28"/>
+          <w:sz w:val="22"/>
+          <w:szCs w:val="22"/>
           <w:lang w:val="en-GB"/>
         </w:rPr>
         <w:t>Projects</w:t>
@@ -1564,16 +1562,16 @@
         <w:pStyle w:val="Heading1"/>
         <w:rPr>
           <w:rFonts w:ascii="Arial" w:hAnsi="Arial"/>
-          <w:sz w:val="28"/>
-          <w:szCs w:val="28"/>
+          <w:sz w:val="22"/>
+          <w:szCs w:val="22"/>
           <w:lang w:val="en-GB"/>
         </w:rPr>
       </w:pPr>
       <w:r>
         <w:rPr>
           <w:rFonts w:ascii="Arial" w:hAnsi="Arial"/>
-          <w:sz w:val="28"/>
-          <w:szCs w:val="28"/>
+          <w:sz w:val="22"/>
+          <w:szCs w:val="22"/>
           <w:lang w:val="en-GB"/>
         </w:rPr>
         <w:t>Skills</w:t>
@@ -1892,7 +1890,7 @@
       </w:r>
     </w:p>
     <w:sectPr>
-      <w:footerReference w:type="default" r:id="rId13"/>
+      <w:footerReference w:type="default" r:id="rId14"/>
       <w:pgSz w:w="12240" w:h="15840"/>
       <w:pgMar w:top="1440" w:right="1080" w:bottom="1440" w:left="1080" w:header="720" w:footer="720" w:gutter="0"/>
       <w:cols w:space="720"/>
@@ -5166,6 +5164,14 @@
 </file>
 
 <file path=customXml/item1.xml><?xml version="1.0" encoding="utf-8"?>
+<p:properties xmlns:p="http://schemas.microsoft.com/office/2006/metadata/properties" xmlns:xsi="http://www.w3.org/2001/XMLSchema-instance" xmlns:pc="http://schemas.microsoft.com/office/infopath/2007/PartnerControls">
+  <documentManagement>
+    <_activity xmlns="fa653908-1875-4c6a-b1d6-423c89bf6fd4" xsi:nil="true"/>
+  </documentManagement>
+</p:properties>
+</file>
+
+<file path=customXml/item2.xml><?xml version="1.0" encoding="utf-8"?>
 <?mso-contentType ?>
 <FormTemplates xmlns="http://schemas.microsoft.com/sharepoint/v3/contenttype/forms">
   <Display>DocumentLibraryForm</Display>
@@ -5174,7 +5180,7 @@
 </FormTemplates>
 </file>
 
-<file path=customXml/item2.xml><?xml version="1.0" encoding="utf-8"?>
+<file path=customXml/item3.xml><?xml version="1.0" encoding="utf-8"?>
 <ct:contentTypeSchema xmlns:ct="http://schemas.microsoft.com/office/2006/metadata/contentType" xmlns:ma="http://schemas.microsoft.com/office/2006/metadata/properties/metaAttributes" ct:_="" ma:_="" ma:contentTypeName="Document" ma:contentTypeID="0x01010068DC12BDA667794A93ED621D98C21282" ma:contentTypeVersion="11" ma:contentTypeDescription="Create a new document." ma:contentTypeScope="" ma:versionID="2532b6e6ce6e1a8378ceb64ef137b737">
   <xsd:schema xmlns:xsd="http://www.w3.org/2001/XMLSchema" xmlns:xs="http://www.w3.org/2001/XMLSchema" xmlns:p="http://schemas.microsoft.com/office/2006/metadata/properties" xmlns:ns3="fa653908-1875-4c6a-b1d6-423c89bf6fd4" xmlns:ns4="bb01cd7d-b7ff-4d8b-97b0-580e653df696" targetNamespace="http://schemas.microsoft.com/office/2006/metadata/properties" ma:root="true" ma:fieldsID="ee627f1a4356b2d0dc38742e748f492e" ns3:_="" ns4:_="">
     <xsd:import namespace="fa653908-1875-4c6a-b1d6-423c89bf6fd4"/>
@@ -5383,19 +5389,21 @@
 </ct:contentTypeSchema>
 </file>
 
-<file path=customXml/item3.xml><?xml version="1.0" encoding="utf-8"?>
+<file path=customXml/item4.xml><?xml version="1.0" encoding="utf-8"?>
 <b:Sources xmlns:b="http://schemas.openxmlformats.org/officeDocument/2006/bibliography" xmlns="http://schemas.openxmlformats.org/officeDocument/2006/bibliography" SelectedStyle="\APASixthEditionOfficeOnline.xsl" StyleName="APA" Version="6"/>
 </file>
 
-<file path=customXml/item4.xml><?xml version="1.0" encoding="utf-8"?>
-<p:properties xmlns:p="http://schemas.microsoft.com/office/2006/metadata/properties" xmlns:xsi="http://www.w3.org/2001/XMLSchema-instance" xmlns:pc="http://schemas.microsoft.com/office/infopath/2007/PartnerControls">
-  <documentManagement>
-    <_activity xmlns="fa653908-1875-4c6a-b1d6-423c89bf6fd4" xsi:nil="true"/>
-  </documentManagement>
-</p:properties>
+<file path=customXml/itemProps1.xml><?xml version="1.0" encoding="utf-8"?>
+<ds:datastoreItem xmlns:ds="http://schemas.openxmlformats.org/officeDocument/2006/customXml" ds:itemID="{4C696035-E8BA-45D3-9978-7B8FD2E72583}">
+  <ds:schemaRefs>
+    <ds:schemaRef ds:uri="http://schemas.microsoft.com/office/2006/metadata/properties"/>
+    <ds:schemaRef ds:uri="http://schemas.microsoft.com/office/infopath/2007/PartnerControls"/>
+    <ds:schemaRef ds:uri="fa653908-1875-4c6a-b1d6-423c89bf6fd4"/>
+  </ds:schemaRefs>
+</ds:datastoreItem>
 </file>
 
-<file path=customXml/itemProps1.xml><?xml version="1.0" encoding="utf-8"?>
+<file path=customXml/itemProps2.xml><?xml version="1.0" encoding="utf-8"?>
 <ds:datastoreItem xmlns:ds="http://schemas.openxmlformats.org/officeDocument/2006/customXml" ds:itemID="{D935CE23-0751-46C6-BA6C-37FB6207CA3B}">
   <ds:schemaRefs>
     <ds:schemaRef ds:uri="http://schemas.microsoft.com/sharepoint/v3/contenttype/forms"/>
@@ -5403,7 +5411,7 @@
 </ds:datastoreItem>
 </file>
 
-<file path=customXml/itemProps2.xml><?xml version="1.0" encoding="utf-8"?>
+<file path=customXml/itemProps3.xml><?xml version="1.0" encoding="utf-8"?>
 <ds:datastoreItem xmlns:ds="http://schemas.openxmlformats.org/officeDocument/2006/customXml" ds:itemID="{BC4A1380-44C6-41DD-AC97-C4297174CB84}">
   <ds:schemaRefs>
     <ds:schemaRef ds:uri="http://schemas.microsoft.com/office/2006/metadata/contentType"/>
@@ -5422,20 +5430,10 @@
 </ds:datastoreItem>
 </file>
 
-<file path=customXml/itemProps3.xml><?xml version="1.0" encoding="utf-8"?>
+<file path=customXml/itemProps4.xml><?xml version="1.0" encoding="utf-8"?>
 <ds:datastoreItem xmlns:ds="http://schemas.openxmlformats.org/officeDocument/2006/customXml" ds:itemID="{4F116957-82C8-4EA4-92AE-ED65BAE8BC2D}">
   <ds:schemaRefs>
     <ds:schemaRef ds:uri="http://schemas.openxmlformats.org/officeDocument/2006/bibliography"/>
   </ds:schemaRefs>
 </ds:datastoreItem>
-</file>
-
-<file path=customXml/itemProps4.xml><?xml version="1.0" encoding="utf-8"?>
-<ds:datastoreItem xmlns:ds="http://schemas.openxmlformats.org/officeDocument/2006/customXml" ds:itemID="{4C696035-E8BA-45D3-9978-7B8FD2E72583}">
-  <ds:schemaRefs>
-    <ds:schemaRef ds:uri="http://schemas.microsoft.com/office/2006/metadata/properties"/>
-    <ds:schemaRef ds:uri="http://schemas.microsoft.com/office/infopath/2007/PartnerControls"/>
-    <ds:schemaRef ds:uri="fa653908-1875-4c6a-b1d6-423c89bf6fd4"/>
-  </ds:schemaRefs>
-</ds:datastoreItem>
 </file>
</xml_diff>